<commit_message>
Update Lab 3 submission
</commit_message>
<xml_diff>
--- a/Week5/Lab3/Lab03_deae.docx
+++ b/Week5/Lab3/Lab03_deae.docx
@@ -1,6 +1,6 @@
 
 <file path=word/document.xml><?xml version="1.0" encoding="utf-8"?>
-<w:document xmlns:wpc="http://schemas.microsoft.com/office/word/2010/wordprocessingCanvas" xmlns:cx="http://schemas.microsoft.com/office/drawing/2014/chartex" xmlns:cx1="http://schemas.microsoft.com/office/drawing/2015/9/8/chartex" xmlns:cx2="http://schemas.microsoft.com/office/drawing/2015/10/21/chartex" xmlns:cx3="http://schemas.microsoft.com/office/drawing/2016/5/9/chartex" xmlns:cx4="http://schemas.microsoft.com/office/drawing/2016/5/10/chartex" xmlns:cx5="http://schemas.microsoft.com/office/drawing/2016/5/11/chartex" xmlns:cx6="http://schemas.microsoft.com/office/drawing/2016/5/12/chartex" xmlns:cx7="http://schemas.microsoft.com/office/drawing/2016/5/13/chartex" xmlns:cx8="http://schemas.microsoft.com/office/drawing/2016/5/14/chartex" xmlns:mc="http://schemas.openxmlformats.org/markup-compatibility/2006" xmlns:aink="http://schemas.microsoft.com/office/drawing/2016/ink" xmlns:am3d="http://schemas.microsoft.com/office/drawing/2017/model3d" xmlns:o="urn:schemas-microsoft-com:office:office" xmlns:r="http://schemas.openxmlformats.org/officeDocument/2006/relationships" xmlns:m="http://schemas.openxmlformats.org/officeDocument/2006/math" xmlns:v="urn:schemas-microsoft-com:vml" xmlns:wp14="http://schemas.microsoft.com/office/word/2010/wordprocessingDrawing" xmlns:wp="http://schemas.openxmlformats.org/drawingml/2006/wordprocessingDrawing" xmlns:w10="urn:schemas-microsoft-com:office:word" xmlns:w="http://schemas.openxmlformats.org/wordprocessingml/2006/main" xmlns:w14="http://schemas.microsoft.com/office/word/2010/wordml" xmlns:w15="http://schemas.microsoft.com/office/word/2012/wordml" xmlns:w16cid="http://schemas.microsoft.com/office/word/2016/wordml/cid" xmlns:w16se="http://schemas.microsoft.com/office/word/2015/wordml/symex" xmlns:wpg="http://schemas.microsoft.com/office/word/2010/wordprocessingGroup" xmlns:wpi="http://schemas.microsoft.com/office/word/2010/wordprocessingInk" xmlns:wne="http://schemas.microsoft.com/office/word/2006/wordml" xmlns:wps="http://schemas.microsoft.com/office/word/2010/wordprocessingShape" mc:Ignorable="w14 w15 w16se w16cid wp14">
+<w:document xmlns:wpc="http://schemas.microsoft.com/office/word/2010/wordprocessingCanvas" xmlns:mc="http://schemas.openxmlformats.org/markup-compatibility/2006" xmlns:o="urn:schemas-microsoft-com:office:office" xmlns:r="http://schemas.openxmlformats.org/officeDocument/2006/relationships" xmlns:m="http://schemas.openxmlformats.org/officeDocument/2006/math" xmlns:v="urn:schemas-microsoft-com:vml" xmlns:wp14="http://schemas.microsoft.com/office/word/2010/wordprocessingDrawing" xmlns:wp="http://schemas.openxmlformats.org/drawingml/2006/wordprocessingDrawing" xmlns:w10="urn:schemas-microsoft-com:office:word" xmlns:w="http://schemas.openxmlformats.org/wordprocessingml/2006/main" xmlns:w14="http://schemas.microsoft.com/office/word/2010/wordml" xmlns:w15="http://schemas.microsoft.com/office/word/2012/wordml" xmlns:wpg="http://schemas.microsoft.com/office/word/2010/wordprocessingGroup" xmlns:wpi="http://schemas.microsoft.com/office/word/2010/wordprocessingInk" xmlns:wne="http://schemas.microsoft.com/office/word/2006/wordml" xmlns:wps="http://schemas.microsoft.com/office/word/2010/wordprocessingShape" mc:Ignorable="w14 w15 wp14">
   <w:body>
     <w:tbl>
       <w:tblPr>
@@ -1104,49 +1104,7 @@
         <w:rPr>
           <w:rFonts w:cstheme="minorHAnsi"/>
         </w:rPr>
-        <w:t xml:space="preserve">Consider the TCP segment containing the HTTP POST as the first segment in the TCP connection. What are the sequence numbers of the first six segments in the TCP connection (including the segment containing the HTTP POST)?  At what time was each segment sent?  When was the ACK for each segment received?  Given the difference between when each TCP segment was sent, and when its acknowledgement was received, what is the RTT value for each of the six segments?  What is the </w:t>
-      </w:r>
-      <w:proofErr w:type="spellStart"/>
-      <w:r>
-        <w:rPr>
-          <w:rFonts w:cstheme="minorHAnsi"/>
-        </w:rPr>
-        <w:t>EstimatedRTT</w:t>
-      </w:r>
-      <w:proofErr w:type="spellEnd"/>
-      <w:r>
-        <w:rPr>
-          <w:rFonts w:cstheme="minorHAnsi"/>
-        </w:rPr>
-        <w:t xml:space="preserve"> value (see Section 3.5.3, page 242 in text) after the receipt of each ACK?  Assume that the value of the </w:t>
-      </w:r>
-      <w:proofErr w:type="spellStart"/>
-      <w:r>
-        <w:rPr>
-          <w:rFonts w:cstheme="minorHAnsi"/>
-        </w:rPr>
-        <w:t>EstimatedRTT</w:t>
-      </w:r>
-      <w:proofErr w:type="spellEnd"/>
-      <w:r>
-        <w:rPr>
-          <w:rFonts w:cstheme="minorHAnsi"/>
-        </w:rPr>
-        <w:t xml:space="preserve"> is equal to the measured RTT for the first segment, and then is computed using the </w:t>
-      </w:r>
-      <w:proofErr w:type="spellStart"/>
-      <w:r>
-        <w:rPr>
-          <w:rFonts w:cstheme="minorHAnsi"/>
-        </w:rPr>
-        <w:t>EstimatedRTT</w:t>
-      </w:r>
-      <w:proofErr w:type="spellEnd"/>
-      <w:r>
-        <w:rPr>
-          <w:rFonts w:cstheme="minorHAnsi"/>
-        </w:rPr>
-        <w:t xml:space="preserve"> equation on page 242 for all subsequent segments.</w:t>
+        <w:t>Consider the TCP segment containing the HTTP POST as the first segment in the TCP connection. What are the sequence numbers of the first six segments in the TCP connection (including the segment containing the HTTP POST)?  At what time was each segment sent?  When was the ACK for each segment received?  Given the difference between when each TCP segment was sent, and when its acknowledgement was received, what is the RTT value for each of the six segments?  What is the EstimatedRTT value (see Section 3.5.3, page 242 in text) after the receipt of each ACK?  Assume that the value of the EstimatedRTT is equal to the measured RTT for the first segment, and then is computed using the EstimatedRTT equation on page 242 for all subsequent segments.</w:t>
       </w:r>
       <w:r>
         <w:rPr>
@@ -1252,33 +1210,13 @@
         <w:rPr>
           <w:rFonts w:cstheme="minorHAnsi"/>
         </w:rPr>
-        <w:t xml:space="preserve">since </w:t>
-      </w:r>
-      <w:r>
-        <w:rPr>
-          <w:rFonts w:cstheme="minorHAnsi"/>
-        </w:rPr>
-        <w:t>the capture starte</w:t>
-      </w:r>
-      <w:r>
-        <w:rPr>
-          <w:rFonts w:cstheme="minorHAnsi"/>
-        </w:rPr>
-        <w:t xml:space="preserve">d, when ACK was received, RTT value, and </w:t>
-      </w:r>
-      <w:proofErr w:type="spellStart"/>
-      <w:r>
-        <w:rPr>
-          <w:rFonts w:cstheme="minorHAnsi"/>
-        </w:rPr>
-        <w:t>EstimatedRTT</w:t>
-      </w:r>
-      <w:proofErr w:type="spellEnd"/>
-      <w:r>
-        <w:rPr>
-          <w:rFonts w:cstheme="minorHAnsi"/>
-        </w:rPr>
-        <w:t xml:space="preserve"> value after ACK receipt is</w:t>
+        <w:t>since the capture starte</w:t>
+      </w:r>
+      <w:r>
+        <w:rPr>
+          <w:rFonts w:cstheme="minorHAnsi"/>
+        </w:rPr>
+        <w:t>d, when ACK was received, RTT value, and EstimatedRTT value after ACK receipt is</w:t>
       </w:r>
       <w:r>
         <w:rPr>
@@ -2063,7 +2001,6 @@
                 <w:szCs w:val="20"/>
               </w:rPr>
             </w:pPr>
-            <w:proofErr w:type="spellStart"/>
             <w:r>
               <w:rPr>
                 <w:rFonts w:ascii="Calibri" w:eastAsia="Times New Roman" w:hAnsi="Calibri" w:cs="Calibri"/>
@@ -2073,7 +2010,6 @@
               </w:rPr>
               <w:t>SampleRTT</w:t>
             </w:r>
-            <w:proofErr w:type="spellEnd"/>
           </w:p>
         </w:tc>
         <w:tc>
@@ -2307,7 +2243,6 @@
                 <w:szCs w:val="20"/>
               </w:rPr>
             </w:pPr>
-            <w:proofErr w:type="spellStart"/>
             <w:r>
               <w:rPr>
                 <w:rFonts w:ascii="Calibri" w:eastAsia="Times New Roman" w:hAnsi="Calibri" w:cs="Calibri"/>
@@ -2317,7 +2252,6 @@
               </w:rPr>
               <w:t>EstimatedRTT</w:t>
             </w:r>
-            <w:proofErr w:type="spellEnd"/>
           </w:p>
         </w:tc>
         <w:tc>
@@ -2609,21 +2543,7 @@
           <w:rFonts w:cstheme="minorHAnsi"/>
         </w:rPr>
         <w:lastRenderedPageBreak/>
-        <w:t xml:space="preserve">The following shows the </w:t>
-      </w:r>
-      <w:proofErr w:type="spellStart"/>
-      <w:r>
-        <w:rPr>
-          <w:rFonts w:cstheme="minorHAnsi"/>
-        </w:rPr>
-        <w:t>seqno</w:t>
-      </w:r>
-      <w:proofErr w:type="spellEnd"/>
-      <w:r>
-        <w:rPr>
-          <w:rFonts w:cstheme="minorHAnsi"/>
-        </w:rPr>
-        <w:t xml:space="preserve"> for the first six TCP segments - </w:t>
+        <w:t xml:space="preserve">The following shows the seqno for the first six TCP segments - </w:t>
       </w:r>
     </w:p>
     <w:p>
@@ -3849,25 +3769,28 @@
         <w:rPr>
           <w:rFonts w:cstheme="minorHAnsi"/>
         </w:rPr>
-        <w:t xml:space="preserve">Segment </w:t>
-      </w:r>
-      <w:r>
-        <w:rPr>
-          <w:rFonts w:cstheme="minorHAnsi"/>
-        </w:rPr>
-        <w:t>2</w:t>
-      </w:r>
-      <w:r>
-        <w:rPr>
-          <w:rFonts w:cstheme="minorHAnsi"/>
-        </w:rPr>
-        <w:t xml:space="preserve"> – </w:t>
-      </w:r>
-      <w:r>
-        <w:rPr>
-          <w:rFonts w:cstheme="minorHAnsi"/>
-        </w:rPr>
-        <w:t>1460</w:t>
+        <w:t>Segment 2 – 1460</w:t>
+      </w:r>
+      <w:r>
+        <w:rPr>
+          <w:rFonts w:cstheme="minorHAnsi"/>
+        </w:rPr>
+        <w:t xml:space="preserve"> bytes</w:t>
+      </w:r>
+    </w:p>
+    <w:p>
+      <w:pPr>
+        <w:pStyle w:val="NoSpacing"/>
+        <w:ind w:left="720"/>
+        <w:rPr>
+          <w:rFonts w:cstheme="minorHAnsi"/>
+        </w:rPr>
+      </w:pPr>
+      <w:r>
+        <w:rPr>
+          <w:rFonts w:cstheme="minorHAnsi"/>
+        </w:rPr>
+        <w:t>Segment 3 – 1460</w:t>
       </w:r>
       <w:r>
         <w:rPr>
@@ -3894,31 +3817,13 @@
         <w:rPr>
           <w:rFonts w:cstheme="minorHAnsi"/>
         </w:rPr>
-        <w:t xml:space="preserve">Segment </w:t>
-      </w:r>
-      <w:r>
-        <w:rPr>
-          <w:rFonts w:cstheme="minorHAnsi"/>
-        </w:rPr>
-        <w:t>3</w:t>
-      </w:r>
-      <w:r>
-        <w:rPr>
-          <w:rFonts w:cstheme="minorHAnsi"/>
-        </w:rPr>
-        <w:t xml:space="preserve"> – 1460</w:t>
-      </w:r>
-      <w:r>
-        <w:rPr>
-          <w:rFonts w:cstheme="minorHAnsi"/>
-        </w:rPr>
-        <w:t xml:space="preserve"> </w:t>
-      </w:r>
-      <w:r>
-        <w:rPr>
-          <w:rFonts w:cstheme="minorHAnsi"/>
-        </w:rPr>
-        <w:t>bytes</w:t>
+        <w:t>Segment 4 – 1460</w:t>
+      </w:r>
+      <w:r>
+        <w:rPr>
+          <w:rFonts w:cstheme="minorHAnsi"/>
+        </w:rPr>
+        <w:t xml:space="preserve"> bytes</w:t>
       </w:r>
     </w:p>
     <w:p>
@@ -3933,31 +3838,13 @@
         <w:rPr>
           <w:rFonts w:cstheme="minorHAnsi"/>
         </w:rPr>
-        <w:t xml:space="preserve">Segment </w:t>
-      </w:r>
-      <w:r>
-        <w:rPr>
-          <w:rFonts w:cstheme="minorHAnsi"/>
-        </w:rPr>
-        <w:t>4</w:t>
-      </w:r>
-      <w:r>
-        <w:rPr>
-          <w:rFonts w:cstheme="minorHAnsi"/>
-        </w:rPr>
-        <w:t xml:space="preserve"> – 1460</w:t>
-      </w:r>
-      <w:r>
-        <w:rPr>
-          <w:rFonts w:cstheme="minorHAnsi"/>
-        </w:rPr>
-        <w:t xml:space="preserve"> </w:t>
-      </w:r>
-      <w:r>
-        <w:rPr>
-          <w:rFonts w:cstheme="minorHAnsi"/>
-        </w:rPr>
-        <w:t>bytes</w:t>
+        <w:t>Segment 5 – 1460</w:t>
+      </w:r>
+      <w:r>
+        <w:rPr>
+          <w:rFonts w:cstheme="minorHAnsi"/>
+        </w:rPr>
+        <w:t xml:space="preserve"> bytes</w:t>
       </w:r>
     </w:p>
     <w:p>
@@ -3972,70 +3859,13 @@
         <w:rPr>
           <w:rFonts w:cstheme="minorHAnsi"/>
         </w:rPr>
-        <w:t xml:space="preserve">Segment </w:t>
-      </w:r>
-      <w:r>
-        <w:rPr>
-          <w:rFonts w:cstheme="minorHAnsi"/>
-        </w:rPr>
-        <w:t>5</w:t>
-      </w:r>
-      <w:r>
-        <w:rPr>
-          <w:rFonts w:cstheme="minorHAnsi"/>
-        </w:rPr>
-        <w:t xml:space="preserve"> – 1460</w:t>
-      </w:r>
-      <w:r>
-        <w:rPr>
-          <w:rFonts w:cstheme="minorHAnsi"/>
-        </w:rPr>
-        <w:t xml:space="preserve"> </w:t>
-      </w:r>
-      <w:r>
-        <w:rPr>
-          <w:rFonts w:cstheme="minorHAnsi"/>
-        </w:rPr>
-        <w:t>bytes</w:t>
-      </w:r>
-    </w:p>
-    <w:p>
-      <w:pPr>
-        <w:pStyle w:val="NoSpacing"/>
-        <w:ind w:left="720"/>
-        <w:rPr>
-          <w:rFonts w:cstheme="minorHAnsi"/>
-        </w:rPr>
-      </w:pPr>
-      <w:r>
-        <w:rPr>
-          <w:rFonts w:cstheme="minorHAnsi"/>
-        </w:rPr>
-        <w:t xml:space="preserve">Segment </w:t>
-      </w:r>
-      <w:r>
-        <w:rPr>
-          <w:rFonts w:cstheme="minorHAnsi"/>
-        </w:rPr>
-        <w:t>6</w:t>
-      </w:r>
-      <w:r>
-        <w:rPr>
-          <w:rFonts w:cstheme="minorHAnsi"/>
-        </w:rPr>
-        <w:t xml:space="preserve"> – 1460</w:t>
-      </w:r>
-      <w:r>
-        <w:rPr>
-          <w:rFonts w:cstheme="minorHAnsi"/>
-        </w:rPr>
-        <w:t xml:space="preserve"> </w:t>
-      </w:r>
-      <w:r>
-        <w:rPr>
-          <w:rFonts w:cstheme="minorHAnsi"/>
-        </w:rPr>
-        <w:t>bytes</w:t>
+        <w:t>Segment 6 – 1460</w:t>
+      </w:r>
+      <w:r>
+        <w:rPr>
+          <w:rFonts w:cstheme="minorHAnsi"/>
+        </w:rPr>
+        <w:t xml:space="preserve"> bytes</w:t>
       </w:r>
     </w:p>
     <w:p>
@@ -4491,53 +4321,51 @@
           <w:sz w:val="22"/>
           <w:szCs w:val="22"/>
         </w:rPr>
-        <w:t xml:space="preserve">How much data does the receiver typically acknowledge in an ACK?  Can you identify cases where the receiver is </w:t>
-      </w:r>
-      <w:proofErr w:type="spellStart"/>
-      <w:r>
+        <w:t>How much data does the receiver typically acknowledge in an ACK?  Can you identify cases where the receiver is ACKing every other received segment (see Table 3.2 on page 250 in the text).</w:t>
+      </w:r>
+    </w:p>
+    <w:p>
+      <w:pPr>
+        <w:ind w:left="720"/>
         <w:rPr>
           <w:rFonts w:asciiTheme="minorHAnsi" w:hAnsiTheme="minorHAnsi" w:cstheme="minorHAnsi"/>
           <w:sz w:val="22"/>
           <w:szCs w:val="22"/>
         </w:rPr>
-        <w:t>ACKing</w:t>
-      </w:r>
-      <w:proofErr w:type="spellEnd"/>
-      <w:r>
+      </w:pPr>
+    </w:p>
+    <w:p>
+      <w:pPr>
+        <w:ind w:left="720"/>
         <w:rPr>
           <w:rFonts w:asciiTheme="minorHAnsi" w:hAnsiTheme="minorHAnsi" w:cstheme="minorHAnsi"/>
           <w:sz w:val="22"/>
           <w:szCs w:val="22"/>
         </w:rPr>
-        <w:t xml:space="preserve"> every other received segment (see Table 3.2 on page 250 in the text).</w:t>
-      </w:r>
-    </w:p>
-    <w:p>
-      <w:pPr>
-        <w:ind w:left="720"/>
+      </w:pPr>
+      <w:r>
         <w:rPr>
           <w:rFonts w:asciiTheme="minorHAnsi" w:hAnsiTheme="minorHAnsi" w:cstheme="minorHAnsi"/>
           <w:sz w:val="22"/>
           <w:szCs w:val="22"/>
         </w:rPr>
-      </w:pPr>
-    </w:p>
-    <w:p>
-      <w:pPr>
-        <w:ind w:left="720"/>
+        <w:t xml:space="preserve">The receiver typically acknowledges </w:t>
+      </w:r>
+      <w:r>
         <w:rPr>
           <w:rFonts w:asciiTheme="minorHAnsi" w:hAnsiTheme="minorHAnsi" w:cstheme="minorHAnsi"/>
           <w:sz w:val="22"/>
           <w:szCs w:val="22"/>
         </w:rPr>
-      </w:pPr>
+        <w:t>14</w:t>
+      </w:r>
       <w:r>
         <w:rPr>
           <w:rFonts w:asciiTheme="minorHAnsi" w:hAnsiTheme="minorHAnsi" w:cstheme="minorHAnsi"/>
           <w:sz w:val="22"/>
           <w:szCs w:val="22"/>
         </w:rPr>
-        <w:t xml:space="preserve">The receiver typically acknowledges </w:t>
+        <w:t>60 bytes in an ACK.</w:t>
       </w:r>
       <w:r>
         <w:rPr>
@@ -4545,32 +4373,7 @@
           <w:sz w:val="22"/>
           <w:szCs w:val="22"/>
         </w:rPr>
-        <w:t>14</w:t>
-      </w:r>
-      <w:r>
-        <w:rPr>
-          <w:rFonts w:asciiTheme="minorHAnsi" w:hAnsiTheme="minorHAnsi" w:cstheme="minorHAnsi"/>
-          <w:sz w:val="22"/>
-          <w:szCs w:val="22"/>
-        </w:rPr>
-        <w:t>60 bytes in an ACK.</w:t>
-      </w:r>
-      <w:r>
-        <w:rPr>
-          <w:rFonts w:asciiTheme="minorHAnsi" w:hAnsiTheme="minorHAnsi" w:cstheme="minorHAnsi"/>
-          <w:sz w:val="22"/>
-          <w:szCs w:val="22"/>
-        </w:rPr>
-        <w:t xml:space="preserve">  Since the ACK value is the number of bytes received since the last ACK, I determined the amount of acknowledged data by calculating the difference </w:t>
-      </w:r>
-      <w:proofErr w:type="spellStart"/>
-      <w:r>
-        <w:rPr>
-          <w:rFonts w:asciiTheme="minorHAnsi" w:hAnsiTheme="minorHAnsi" w:cstheme="minorHAnsi"/>
-          <w:sz w:val="22"/>
-          <w:szCs w:val="22"/>
-        </w:rPr>
-        <w:t>ACK</w:t>
+        <w:t xml:space="preserve">  Since the ACK value is the number of bytes received since the last ACK, I determined the amount of acknowledged data by calculating the difference ACK</w:t>
       </w:r>
       <w:r>
         <w:rPr>
@@ -4581,7 +4384,6 @@
         </w:rPr>
         <w:t>n</w:t>
       </w:r>
-      <w:proofErr w:type="spellEnd"/>
       <w:r>
         <w:rPr>
           <w:rFonts w:asciiTheme="minorHAnsi" w:hAnsiTheme="minorHAnsi" w:cstheme="minorHAnsi"/>
@@ -4641,25 +4443,23 @@
           <w:sz w:val="22"/>
           <w:szCs w:val="22"/>
         </w:rPr>
-        <w:t xml:space="preserve">One case where the receiver is </w:t>
-      </w:r>
-      <w:proofErr w:type="spellStart"/>
+        <w:t xml:space="preserve">One case where the receiver is ACKing every other segments is </w:t>
+      </w:r>
       <w:r>
         <w:rPr>
           <w:rFonts w:asciiTheme="minorHAnsi" w:hAnsiTheme="minorHAnsi" w:cstheme="minorHAnsi"/>
           <w:sz w:val="22"/>
           <w:szCs w:val="22"/>
         </w:rPr>
-        <w:t>ACKing</w:t>
-      </w:r>
-      <w:proofErr w:type="spellEnd"/>
+        <w:t xml:space="preserve">TCP Frame No 52, which </w:t>
+      </w:r>
       <w:r>
         <w:rPr>
           <w:rFonts w:asciiTheme="minorHAnsi" w:hAnsiTheme="minorHAnsi" w:cstheme="minorHAnsi"/>
           <w:sz w:val="22"/>
           <w:szCs w:val="22"/>
         </w:rPr>
-        <w:t xml:space="preserve"> every other segments is </w:t>
+        <w:t>acknowledges 2352 (= 1460 + 892) bytes.</w:t>
       </w:r>
       <w:r>
         <w:rPr>
@@ -4667,7 +4467,7 @@
           <w:sz w:val="22"/>
           <w:szCs w:val="22"/>
         </w:rPr>
-        <w:t xml:space="preserve">TCP Frame No 52, which </w:t>
+        <w:t xml:space="preserve">  In this case, client sent 1460 bytes in TCP frame no 46 and 892 bytes in TCP frame no 47.  </w:t>
       </w:r>
       <w:r>
         <w:rPr>
@@ -4675,7 +4475,7 @@
           <w:sz w:val="22"/>
           <w:szCs w:val="22"/>
         </w:rPr>
-        <w:t>acknowledges 2352 (= 1460 + 892) bytes.</w:t>
+        <w:t xml:space="preserve">When TCP frame 52 arrived, the server received an in-order segment with the expected sequence number and all data up to the expected sequence number were already acknowledged, so the server performed a delayed ACK that lasted </w:t>
       </w:r>
       <w:r>
         <w:rPr>
@@ -4683,7 +4483,7 @@
           <w:sz w:val="22"/>
           <w:szCs w:val="22"/>
         </w:rPr>
-        <w:t xml:space="preserve">  In this case, client sent 1460 bytes in TCP frame no 46 and 892 bytes in TCP frame no 47.  </w:t>
+        <w:t>77.277</w:t>
       </w:r>
       <w:r>
         <w:rPr>
@@ -4691,7 +4491,7 @@
           <w:sz w:val="22"/>
           <w:szCs w:val="22"/>
         </w:rPr>
-        <w:t xml:space="preserve">When TCP frame 52 arrived, the server received an in-order segment with the expected sequence number and all data up to the expected sequence number were already acknowledged, so the server performed a delayed ACK that lasted </w:t>
+        <w:t xml:space="preserve"> ms (= (</w:t>
       </w:r>
       <w:r>
         <w:rPr>
@@ -4699,7 +4499,7 @@
           <w:sz w:val="22"/>
           <w:szCs w:val="22"/>
         </w:rPr>
-        <w:t>77.277</w:t>
+        <w:t>1.117097000</w:t>
       </w:r>
       <w:r>
         <w:rPr>
@@ -4707,25 +4507,23 @@
           <w:sz w:val="22"/>
           <w:szCs w:val="22"/>
         </w:rPr>
-        <w:t xml:space="preserve"> </w:t>
-      </w:r>
-      <w:proofErr w:type="spellStart"/>
+        <w:t xml:space="preserve"> - </w:t>
+      </w:r>
       <w:r>
         <w:rPr>
           <w:rFonts w:asciiTheme="minorHAnsi" w:hAnsiTheme="minorHAnsi" w:cstheme="minorHAnsi"/>
           <w:sz w:val="22"/>
           <w:szCs w:val="22"/>
         </w:rPr>
-        <w:t>ms</w:t>
-      </w:r>
-      <w:proofErr w:type="spellEnd"/>
+        <w:t>1.039820000</w:t>
+      </w:r>
       <w:r>
         <w:rPr>
           <w:rFonts w:asciiTheme="minorHAnsi" w:hAnsiTheme="minorHAnsi" w:cstheme="minorHAnsi"/>
           <w:sz w:val="22"/>
           <w:szCs w:val="22"/>
         </w:rPr>
-        <w:t xml:space="preserve"> (= (</w:t>
+        <w:t xml:space="preserve">) * 1000) but could have waited up to 500 ms.  </w:t>
       </w:r>
       <w:r>
         <w:rPr>
@@ -4733,7 +4531,7 @@
           <w:sz w:val="22"/>
           <w:szCs w:val="22"/>
         </w:rPr>
-        <w:t>1.117097000</w:t>
+        <w:t>TCP frame 52 is ACKing the TCP frame no 46 and 47</w:t>
       </w:r>
       <w:r>
         <w:rPr>
@@ -4741,93 +4539,7 @@
           <w:sz w:val="22"/>
           <w:szCs w:val="22"/>
         </w:rPr>
-        <w:t xml:space="preserve"> - </w:t>
-      </w:r>
-      <w:r>
-        <w:rPr>
-          <w:rFonts w:asciiTheme="minorHAnsi" w:hAnsiTheme="minorHAnsi" w:cstheme="minorHAnsi"/>
-          <w:sz w:val="22"/>
-          <w:szCs w:val="22"/>
-        </w:rPr>
-        <w:t>1.039820000</w:t>
-      </w:r>
-      <w:r>
-        <w:rPr>
-          <w:rFonts w:asciiTheme="minorHAnsi" w:hAnsiTheme="minorHAnsi" w:cstheme="minorHAnsi"/>
-          <w:sz w:val="22"/>
-          <w:szCs w:val="22"/>
-        </w:rPr>
-        <w:t xml:space="preserve">) * 1000) but could have waited up to 500 </w:t>
-      </w:r>
-      <w:proofErr w:type="spellStart"/>
-      <w:r>
-        <w:rPr>
-          <w:rFonts w:asciiTheme="minorHAnsi" w:hAnsiTheme="minorHAnsi" w:cstheme="minorHAnsi"/>
-          <w:sz w:val="22"/>
-          <w:szCs w:val="22"/>
-        </w:rPr>
-        <w:t>ms.</w:t>
-      </w:r>
-      <w:proofErr w:type="spellEnd"/>
-      <w:r>
-        <w:rPr>
-          <w:rFonts w:asciiTheme="minorHAnsi" w:hAnsiTheme="minorHAnsi" w:cstheme="minorHAnsi"/>
-          <w:sz w:val="22"/>
-          <w:szCs w:val="22"/>
-        </w:rPr>
-        <w:t xml:space="preserve">  </w:t>
-      </w:r>
-      <w:r>
-        <w:rPr>
-          <w:rFonts w:asciiTheme="minorHAnsi" w:hAnsiTheme="minorHAnsi" w:cstheme="minorHAnsi"/>
-          <w:sz w:val="22"/>
-          <w:szCs w:val="22"/>
-        </w:rPr>
-        <w:t xml:space="preserve">TCP frame 52 is </w:t>
-      </w:r>
-      <w:proofErr w:type="spellStart"/>
-      <w:r>
-        <w:rPr>
-          <w:rFonts w:asciiTheme="minorHAnsi" w:hAnsiTheme="minorHAnsi" w:cstheme="minorHAnsi"/>
-          <w:sz w:val="22"/>
-          <w:szCs w:val="22"/>
-        </w:rPr>
-        <w:t>ACKing</w:t>
-      </w:r>
-      <w:proofErr w:type="spellEnd"/>
-      <w:r>
-        <w:rPr>
-          <w:rFonts w:asciiTheme="minorHAnsi" w:hAnsiTheme="minorHAnsi" w:cstheme="minorHAnsi"/>
-          <w:sz w:val="22"/>
-          <w:szCs w:val="22"/>
-        </w:rPr>
-        <w:t xml:space="preserve"> the TCP frame no 46 and 47</w:t>
-      </w:r>
-      <w:r>
-        <w:rPr>
-          <w:rFonts w:asciiTheme="minorHAnsi" w:hAnsiTheme="minorHAnsi" w:cstheme="minorHAnsi"/>
-          <w:sz w:val="22"/>
-          <w:szCs w:val="22"/>
-        </w:rPr>
-        <w:t xml:space="preserve">, so TCP segment 52 is </w:t>
-      </w:r>
-      <w:proofErr w:type="spellStart"/>
-      <w:r>
-        <w:rPr>
-          <w:rFonts w:asciiTheme="minorHAnsi" w:hAnsiTheme="minorHAnsi" w:cstheme="minorHAnsi"/>
-          <w:sz w:val="22"/>
-          <w:szCs w:val="22"/>
-        </w:rPr>
-        <w:t>ACKing</w:t>
-      </w:r>
-      <w:proofErr w:type="spellEnd"/>
-      <w:r>
-        <w:rPr>
-          <w:rFonts w:asciiTheme="minorHAnsi" w:hAnsiTheme="minorHAnsi" w:cstheme="minorHAnsi"/>
-          <w:sz w:val="22"/>
-          <w:szCs w:val="22"/>
-        </w:rPr>
-        <w:t xml:space="preserve"> every other segment in this case.</w:t>
+        <w:t>, so TCP segment 52 is ACKing every other segment in this case.</w:t>
       </w:r>
     </w:p>
     <w:p>
@@ -7884,30 +7596,334 @@
         <w:rPr>
           <w:rFonts w:cstheme="minorHAnsi"/>
         </w:rPr>
-        <w:t xml:space="preserve">bytes transferred per unit of time, then throughput can be calculated as </w:t>
-      </w:r>
-      <w:proofErr w:type="spellStart"/>
-      <w:r>
-        <w:rPr>
-          <w:rFonts w:cstheme="minorHAnsi"/>
-        </w:rPr>
-        <w:t>throughput_rate</w:t>
-      </w:r>
-      <w:proofErr w:type="spellEnd"/>
-      <w:r>
-        <w:rPr>
-          <w:rFonts w:cstheme="minorHAnsi"/>
-        </w:rPr>
-        <w:t xml:space="preserve"> = (</w:t>
-      </w:r>
-      <w:proofErr w:type="spellStart"/>
-      <w:r>
-        <w:rPr>
-          <w:rFonts w:cstheme="minorHAnsi"/>
-        </w:rPr>
-        <w:t>total_length</w:t>
-      </w:r>
-      <w:proofErr w:type="spellEnd"/>
+        <w:t xml:space="preserve">bytes transferred per unit of time, then throughput can be calculated as throughput_rate = (total_length) </w:t>
+      </w:r>
+      <w:r>
+        <w:rPr>
+          <w:rFonts w:cstheme="minorHAnsi"/>
+        </w:rPr>
+        <w:t>/</w:t>
+      </w:r>
+      <w:r>
+        <w:rPr>
+          <w:rFonts w:cstheme="minorHAnsi"/>
+        </w:rPr>
+        <w:t xml:space="preserve"> (time</w:t>
+      </w:r>
+      <w:r>
+        <w:rPr>
+          <w:rFonts w:cstheme="minorHAnsi"/>
+        </w:rPr>
+        <w:t>_</w:t>
+      </w:r>
+      <w:r>
+        <w:rPr>
+          <w:rFonts w:cstheme="minorHAnsi"/>
+        </w:rPr>
+        <w:t>elapsed)</w:t>
+      </w:r>
+      <w:r>
+        <w:rPr>
+          <w:rFonts w:cstheme="minorHAnsi"/>
+        </w:rPr>
+        <w:t xml:space="preserve">.  Total length would be calculated as total_length = </w:t>
+      </w:r>
+      <w:r>
+        <w:rPr>
+          <w:rFonts w:cstheme="minorHAnsi"/>
+        </w:rPr>
+        <w:t>TCP</w:t>
+      </w:r>
+      <w:r>
+        <w:rPr>
+          <w:rFonts w:cstheme="minorHAnsi"/>
+          <w:vertAlign w:val="subscript"/>
+        </w:rPr>
+        <w:t>segmentN_ack</w:t>
+      </w:r>
+      <w:r>
+        <w:rPr>
+          <w:rFonts w:cstheme="minorHAnsi"/>
+        </w:rPr>
+        <w:t xml:space="preserve"> – </w:t>
+      </w:r>
+      <w:r>
+        <w:rPr>
+          <w:rFonts w:cstheme="minorHAnsi"/>
+        </w:rPr>
+        <w:t>TCP</w:t>
+      </w:r>
+      <w:r>
+        <w:rPr>
+          <w:rFonts w:cstheme="minorHAnsi"/>
+          <w:vertAlign w:val="subscript"/>
+        </w:rPr>
+        <w:t>segment1_seqno</w:t>
+      </w:r>
+      <w:r>
+        <w:rPr>
+          <w:rFonts w:cstheme="minorHAnsi"/>
+        </w:rPr>
+        <w:t xml:space="preserve">, </w:t>
+      </w:r>
+      <w:r>
+        <w:rPr>
+          <w:rFonts w:cstheme="minorHAnsi"/>
+        </w:rPr>
+        <w:t>where TCP</w:t>
+      </w:r>
+      <w:r>
+        <w:rPr>
+          <w:rFonts w:cstheme="minorHAnsi"/>
+          <w:vertAlign w:val="subscript"/>
+        </w:rPr>
+        <w:t>segmentN_ack</w:t>
+      </w:r>
+      <w:r>
+        <w:rPr>
+          <w:rFonts w:cstheme="minorHAnsi"/>
+        </w:rPr>
+        <w:t xml:space="preserve"> </w:t>
+      </w:r>
+      <w:r>
+        <w:rPr>
+          <w:rFonts w:cstheme="minorHAnsi"/>
+        </w:rPr>
+        <w:t xml:space="preserve">is the ACK value of the last TCP segment sent by the server minus the sequence number of the first TCP segment sent by the client.  </w:t>
+      </w:r>
+      <w:r>
+        <w:rPr>
+          <w:rFonts w:cstheme="minorHAnsi"/>
+        </w:rPr>
+        <w:t>The time elapsed would be calculated as time_elapsed = TCP</w:t>
+      </w:r>
+      <w:r>
+        <w:rPr>
+          <w:rFonts w:cstheme="minorHAnsi"/>
+          <w:vertAlign w:val="subscript"/>
+        </w:rPr>
+        <w:t>segmentN_time</w:t>
+      </w:r>
+      <w:r>
+        <w:rPr>
+          <w:rFonts w:cstheme="minorHAnsi"/>
+        </w:rPr>
+        <w:t xml:space="preserve"> – TCP</w:t>
+      </w:r>
+      <w:r>
+        <w:rPr>
+          <w:rFonts w:cstheme="minorHAnsi"/>
+          <w:vertAlign w:val="subscript"/>
+        </w:rPr>
+        <w:t>segment1_time</w:t>
+      </w:r>
+      <w:r>
+        <w:rPr>
+          <w:rFonts w:cstheme="minorHAnsi"/>
+        </w:rPr>
+        <w:t xml:space="preserve">, where </w:t>
+      </w:r>
+      <w:r>
+        <w:rPr>
+          <w:rFonts w:cstheme="minorHAnsi"/>
+        </w:rPr>
+        <w:t>TCP</w:t>
+      </w:r>
+      <w:r>
+        <w:rPr>
+          <w:rFonts w:cstheme="minorHAnsi"/>
+          <w:vertAlign w:val="subscript"/>
+        </w:rPr>
+        <w:t>segmentN_time</w:t>
+      </w:r>
+      <w:r>
+        <w:rPr>
+          <w:rFonts w:cstheme="minorHAnsi"/>
+        </w:rPr>
+        <w:t xml:space="preserve"> </w:t>
+      </w:r>
+      <w:r>
+        <w:rPr>
+          <w:rFonts w:cstheme="minorHAnsi"/>
+        </w:rPr>
+        <w:t xml:space="preserve">is the time elapsed since the capture first started for the last TCP segment </w:t>
+      </w:r>
+      <w:r>
+        <w:rPr>
+          <w:rFonts w:cstheme="minorHAnsi"/>
+        </w:rPr>
+        <w:t>and TCP</w:t>
+      </w:r>
+      <w:r>
+        <w:rPr>
+          <w:rFonts w:cstheme="minorHAnsi"/>
+          <w:vertAlign w:val="subscript"/>
+        </w:rPr>
+        <w:t>segment1_time</w:t>
+      </w:r>
+      <w:r>
+        <w:rPr>
+          <w:rFonts w:cstheme="minorHAnsi"/>
+        </w:rPr>
+        <w:t xml:space="preserve"> is the </w:t>
+      </w:r>
+      <w:r>
+        <w:rPr>
+          <w:rFonts w:cstheme="minorHAnsi"/>
+        </w:rPr>
+        <w:t xml:space="preserve">time elapsed </w:t>
+      </w:r>
+      <w:r>
+        <w:rPr>
+          <w:rFonts w:cstheme="minorHAnsi"/>
+        </w:rPr>
+        <w:t xml:space="preserve">since the capture first started </w:t>
+      </w:r>
+      <w:r>
+        <w:rPr>
+          <w:rFonts w:cstheme="minorHAnsi"/>
+        </w:rPr>
+        <w:t>for the first TCP segment.</w:t>
+      </w:r>
+      <w:r>
+        <w:rPr>
+          <w:rFonts w:cstheme="minorHAnsi"/>
+        </w:rPr>
+        <w:t xml:space="preserve">  Therefor</w:t>
+      </w:r>
+      <w:r>
+        <w:rPr>
+          <w:rFonts w:cstheme="minorHAnsi"/>
+        </w:rPr>
+        <w:t xml:space="preserve">e, the throughput is </w:t>
+      </w:r>
+      <w:r>
+        <w:rPr>
+          <w:rFonts w:cstheme="minorHAnsi"/>
+        </w:rPr>
+        <w:t>30222</w:t>
+      </w:r>
+      <w:r>
+        <w:rPr>
+          <w:rFonts w:cstheme="minorHAnsi"/>
+        </w:rPr>
+        <w:t>.75 bytes per second.</w:t>
+      </w:r>
+    </w:p>
+    <w:p>
+      <w:pPr>
+        <w:pStyle w:val="NoSpacing"/>
+        <w:ind w:left="720"/>
+        <w:rPr>
+          <w:rFonts w:cstheme="minorHAnsi"/>
+        </w:rPr>
+      </w:pPr>
+    </w:p>
+    <w:p>
+      <w:pPr>
+        <w:pStyle w:val="NoSpacing"/>
+        <w:ind w:left="720"/>
+        <w:rPr>
+          <w:rFonts w:cstheme="minorHAnsi"/>
+        </w:rPr>
+      </w:pPr>
+      <w:r>
+        <w:rPr>
+          <w:rFonts w:cstheme="minorHAnsi"/>
+        </w:rPr>
+        <w:t>throughput_rate = (TCP</w:t>
+      </w:r>
+      <w:r>
+        <w:rPr>
+          <w:rFonts w:cstheme="minorHAnsi"/>
+          <w:vertAlign w:val="subscript"/>
+        </w:rPr>
+        <w:t>segmentN_ack</w:t>
+      </w:r>
+      <w:r>
+        <w:rPr>
+          <w:rFonts w:cstheme="minorHAnsi"/>
+        </w:rPr>
+        <w:t xml:space="preserve"> – TCP</w:t>
+      </w:r>
+      <w:r>
+        <w:rPr>
+          <w:rFonts w:cstheme="minorHAnsi"/>
+          <w:vertAlign w:val="subscript"/>
+        </w:rPr>
+        <w:t>segment1_seqno</w:t>
+      </w:r>
+      <w:r>
+        <w:rPr>
+          <w:rFonts w:cstheme="minorHAnsi"/>
+        </w:rPr>
+        <w:t>) / (TCP</w:t>
+      </w:r>
+      <w:r>
+        <w:rPr>
+          <w:rFonts w:cstheme="minorHAnsi"/>
+          <w:vertAlign w:val="subscript"/>
+        </w:rPr>
+        <w:t>segmentN_time</w:t>
+      </w:r>
+      <w:r>
+        <w:rPr>
+          <w:rFonts w:cstheme="minorHAnsi"/>
+        </w:rPr>
+        <w:t xml:space="preserve"> – TCP</w:t>
+      </w:r>
+      <w:r>
+        <w:rPr>
+          <w:rFonts w:cstheme="minorHAnsi"/>
+          <w:vertAlign w:val="subscript"/>
+        </w:rPr>
+        <w:t>segment1_time</w:t>
+      </w:r>
+      <w:r>
+        <w:rPr>
+          <w:rFonts w:cstheme="minorHAnsi"/>
+        </w:rPr>
+        <w:t>)</w:t>
+      </w:r>
+    </w:p>
+    <w:p>
+      <w:pPr>
+        <w:pStyle w:val="NoSpacing"/>
+        <w:ind w:left="720"/>
+        <w:rPr>
+          <w:rFonts w:cstheme="minorHAnsi"/>
+        </w:rPr>
+      </w:pPr>
+      <w:r>
+        <w:rPr>
+          <w:rFonts w:cstheme="minorHAnsi"/>
+        </w:rPr>
+        <w:t xml:space="preserve">throughput_rate = </w:t>
+      </w:r>
+      <w:r>
+        <w:rPr>
+          <w:rFonts w:cstheme="minorHAnsi"/>
+        </w:rPr>
+        <w:t>(</w:t>
+      </w:r>
+      <w:r>
+        <w:rPr>
+          <w:rFonts w:cstheme="minorHAnsi"/>
+        </w:rPr>
+        <w:t>164091</w:t>
+      </w:r>
+      <w:r>
+        <w:rPr>
+          <w:rFonts w:cstheme="minorHAnsi"/>
+        </w:rPr>
+        <w:t xml:space="preserve"> –</w:t>
+      </w:r>
+      <w:r>
+        <w:rPr>
+          <w:rFonts w:cstheme="minorHAnsi"/>
+        </w:rPr>
+        <w:t xml:space="preserve"> 1</w:t>
+      </w:r>
       <w:r>
         <w:rPr>
           <w:rFonts w:cstheme="minorHAnsi"/>
@@ -7918,34 +7934,35 @@
         <w:rPr>
           <w:rFonts w:cstheme="minorHAnsi"/>
         </w:rPr>
-        <w:t>/</w:t>
-      </w:r>
-      <w:r>
-        <w:rPr>
-          <w:rFonts w:cstheme="minorHAnsi"/>
-        </w:rPr>
-        <w:t xml:space="preserve"> (</w:t>
-      </w:r>
-      <w:proofErr w:type="spellStart"/>
-      <w:r>
-        <w:rPr>
-          <w:rFonts w:cstheme="minorHAnsi"/>
-        </w:rPr>
-        <w:t>time</w:t>
-      </w:r>
-      <w:r>
-        <w:rPr>
-          <w:rFonts w:cstheme="minorHAnsi"/>
-        </w:rPr>
-        <w:t>_</w:t>
-      </w:r>
-      <w:r>
-        <w:rPr>
-          <w:rFonts w:cstheme="minorHAnsi"/>
-        </w:rPr>
-        <w:t>elapsed</w:t>
-      </w:r>
-      <w:proofErr w:type="spellEnd"/>
+        <w:t xml:space="preserve">bytes </w:t>
+      </w:r>
+      <w:r>
+        <w:rPr>
+          <w:rFonts w:cstheme="minorHAnsi"/>
+        </w:rPr>
+        <w:t>/ (</w:t>
+      </w:r>
+      <w:r>
+        <w:rPr>
+          <w:rFonts w:cstheme="minorHAnsi"/>
+        </w:rPr>
+        <w:t>5.455830000</w:t>
+      </w:r>
+      <w:r>
+        <w:rPr>
+          <w:rFonts w:cstheme="minorHAnsi"/>
+        </w:rPr>
+        <w:t xml:space="preserve"> –</w:t>
+      </w:r>
+      <w:r>
+        <w:t xml:space="preserve"> </w:t>
+      </w:r>
+      <w:r>
+        <w:rPr>
+          <w:rFonts w:cstheme="minorHAnsi"/>
+        </w:rPr>
+        <w:t>0.026477000</w:t>
+      </w:r>
       <w:r>
         <w:rPr>
           <w:rFonts w:cstheme="minorHAnsi"/>
@@ -7956,83 +7973,59 @@
         <w:rPr>
           <w:rFonts w:cstheme="minorHAnsi"/>
         </w:rPr>
-        <w:t xml:space="preserve">.  Total length would be calculated as </w:t>
-      </w:r>
-      <w:proofErr w:type="spellStart"/>
-      <w:r>
-        <w:rPr>
-          <w:rFonts w:cstheme="minorHAnsi"/>
-        </w:rPr>
-        <w:t>total_length</w:t>
-      </w:r>
-      <w:proofErr w:type="spellEnd"/>
-      <w:r>
-        <w:rPr>
-          <w:rFonts w:cstheme="minorHAnsi"/>
-        </w:rPr>
-        <w:t xml:space="preserve"> = </w:t>
-      </w:r>
-      <w:proofErr w:type="spellStart"/>
-      <w:r>
-        <w:rPr>
-          <w:rFonts w:cstheme="minorHAnsi"/>
-        </w:rPr>
-        <w:t>TCP</w:t>
-      </w:r>
-      <w:r>
-        <w:rPr>
-          <w:rFonts w:cstheme="minorHAnsi"/>
-          <w:vertAlign w:val="subscript"/>
-        </w:rPr>
-        <w:t>segmentN_ack</w:t>
-      </w:r>
-      <w:proofErr w:type="spellEnd"/>
-      <w:r>
-        <w:rPr>
-          <w:rFonts w:cstheme="minorHAnsi"/>
-        </w:rPr>
-        <w:t xml:space="preserve"> – </w:t>
-      </w:r>
-      <w:r>
-        <w:rPr>
-          <w:rFonts w:cstheme="minorHAnsi"/>
-        </w:rPr>
-        <w:t>TCP</w:t>
-      </w:r>
-      <w:r>
-        <w:rPr>
-          <w:rFonts w:cstheme="minorHAnsi"/>
-          <w:vertAlign w:val="subscript"/>
-        </w:rPr>
-        <w:t>segment1_seqno</w:t>
-      </w:r>
-      <w:r>
-        <w:rPr>
-          <w:rFonts w:cstheme="minorHAnsi"/>
-        </w:rPr>
-        <w:t xml:space="preserve">, </w:t>
-      </w:r>
-      <w:r>
-        <w:rPr>
-          <w:rFonts w:cstheme="minorHAnsi"/>
-        </w:rPr>
-        <w:t xml:space="preserve">where </w:t>
-      </w:r>
-      <w:proofErr w:type="spellStart"/>
-      <w:r>
-        <w:rPr>
-          <w:rFonts w:cstheme="minorHAnsi"/>
-        </w:rPr>
-        <w:t>TCP</w:t>
-      </w:r>
-      <w:r>
-        <w:rPr>
-          <w:rFonts w:cstheme="minorHAnsi"/>
-          <w:vertAlign w:val="subscript"/>
-        </w:rPr>
-        <w:t>segmentN_ack</w:t>
-      </w:r>
-      <w:proofErr w:type="spellEnd"/>
+        <w:t xml:space="preserve"> seconds</w:t>
+      </w:r>
+    </w:p>
+    <w:p>
+      <w:pPr>
+        <w:pStyle w:val="NoSpacing"/>
+        <w:ind w:left="720"/>
+        <w:rPr>
+          <w:rFonts w:cstheme="minorHAnsi"/>
+        </w:rPr>
+      </w:pPr>
+    </w:p>
+    <w:p>
+      <w:pPr>
+        <w:pStyle w:val="NoSpacing"/>
+        <w:ind w:left="720"/>
+        <w:rPr>
+          <w:rFonts w:cstheme="minorHAnsi"/>
+        </w:rPr>
+      </w:pPr>
+      <w:r>
+        <w:rPr>
+          <w:rFonts w:cstheme="minorHAnsi"/>
+        </w:rPr>
+        <w:t xml:space="preserve">Total_length = 164090 </w:t>
+      </w:r>
+      <w:r>
+        <w:rPr>
+          <w:rFonts w:cstheme="minorHAnsi"/>
+        </w:rPr>
+        <w:t>bytes</w:t>
+      </w:r>
+    </w:p>
+    <w:p>
+      <w:pPr>
+        <w:pStyle w:val="NoSpacing"/>
+        <w:ind w:left="720"/>
+        <w:rPr>
+          <w:rFonts w:cstheme="minorHAnsi"/>
+        </w:rPr>
+      </w:pPr>
+      <w:r>
+        <w:rPr>
+          <w:rFonts w:cstheme="minorHAnsi"/>
+        </w:rPr>
+        <w:t xml:space="preserve">Time_elapsed = </w:t>
+      </w:r>
+      <w:r>
+        <w:rPr>
+          <w:rFonts w:cstheme="minorHAnsi"/>
+        </w:rPr>
+        <w:t>5.429353</w:t>
+      </w:r>
       <w:r>
         <w:rPr>
           <w:rFonts w:cstheme="minorHAnsi"/>
@@ -8043,155 +8036,7 @@
         <w:rPr>
           <w:rFonts w:cstheme="minorHAnsi"/>
         </w:rPr>
-        <w:t xml:space="preserve">is the ACK value of the last TCP segment sent by the server minus the sequence number of the first TCP segment sent by the client.  </w:t>
-      </w:r>
-      <w:r>
-        <w:rPr>
-          <w:rFonts w:cstheme="minorHAnsi"/>
-        </w:rPr>
-        <w:t xml:space="preserve">The time elapsed would be calculated as </w:t>
-      </w:r>
-      <w:proofErr w:type="spellStart"/>
-      <w:r>
-        <w:rPr>
-          <w:rFonts w:cstheme="minorHAnsi"/>
-        </w:rPr>
-        <w:t>time_elapsed</w:t>
-      </w:r>
-      <w:proofErr w:type="spellEnd"/>
-      <w:r>
-        <w:rPr>
-          <w:rFonts w:cstheme="minorHAnsi"/>
-        </w:rPr>
-        <w:t xml:space="preserve"> = </w:t>
-      </w:r>
-      <w:proofErr w:type="spellStart"/>
-      <w:r>
-        <w:rPr>
-          <w:rFonts w:cstheme="minorHAnsi"/>
-        </w:rPr>
-        <w:t>TCP</w:t>
-      </w:r>
-      <w:r>
-        <w:rPr>
-          <w:rFonts w:cstheme="minorHAnsi"/>
-          <w:vertAlign w:val="subscript"/>
-        </w:rPr>
-        <w:t>segmentN_time</w:t>
-      </w:r>
-      <w:proofErr w:type="spellEnd"/>
-      <w:r>
-        <w:rPr>
-          <w:rFonts w:cstheme="minorHAnsi"/>
-        </w:rPr>
-        <w:t xml:space="preserve"> – TCP</w:t>
-      </w:r>
-      <w:r>
-        <w:rPr>
-          <w:rFonts w:cstheme="minorHAnsi"/>
-          <w:vertAlign w:val="subscript"/>
-        </w:rPr>
-        <w:t>segment1_time</w:t>
-      </w:r>
-      <w:r>
-        <w:rPr>
-          <w:rFonts w:cstheme="minorHAnsi"/>
-        </w:rPr>
-        <w:t xml:space="preserve">, where </w:t>
-      </w:r>
-      <w:proofErr w:type="spellStart"/>
-      <w:r>
-        <w:rPr>
-          <w:rFonts w:cstheme="minorHAnsi"/>
-        </w:rPr>
-        <w:t>TCP</w:t>
-      </w:r>
-      <w:r>
-        <w:rPr>
-          <w:rFonts w:cstheme="minorHAnsi"/>
-          <w:vertAlign w:val="subscript"/>
-        </w:rPr>
-        <w:t>segmentN_time</w:t>
-      </w:r>
-      <w:proofErr w:type="spellEnd"/>
-      <w:r>
-        <w:rPr>
-          <w:rFonts w:cstheme="minorHAnsi"/>
-        </w:rPr>
-        <w:t xml:space="preserve"> </w:t>
-      </w:r>
-      <w:r>
-        <w:rPr>
-          <w:rFonts w:cstheme="minorHAnsi"/>
-        </w:rPr>
-        <w:t xml:space="preserve">is the time elapsed since the capture first started for the last TCP segment </w:t>
-      </w:r>
-      <w:r>
-        <w:rPr>
-          <w:rFonts w:cstheme="minorHAnsi"/>
-        </w:rPr>
-        <w:t xml:space="preserve">and </w:t>
-      </w:r>
-      <w:r>
-        <w:rPr>
-          <w:rFonts w:cstheme="minorHAnsi"/>
-        </w:rPr>
-        <w:t>TCP</w:t>
-      </w:r>
-      <w:r>
-        <w:rPr>
-          <w:rFonts w:cstheme="minorHAnsi"/>
-          <w:vertAlign w:val="subscript"/>
-        </w:rPr>
-        <w:t>segment1_time</w:t>
-      </w:r>
-      <w:r>
-        <w:rPr>
-          <w:rFonts w:cstheme="minorHAnsi"/>
-        </w:rPr>
-        <w:t xml:space="preserve"> is the </w:t>
-      </w:r>
-      <w:r>
-        <w:rPr>
-          <w:rFonts w:cstheme="minorHAnsi"/>
-        </w:rPr>
-        <w:t xml:space="preserve">time elapsed </w:t>
-      </w:r>
-      <w:r>
-        <w:rPr>
-          <w:rFonts w:cstheme="minorHAnsi"/>
-        </w:rPr>
-        <w:t xml:space="preserve">since the capture first started </w:t>
-      </w:r>
-      <w:r>
-        <w:rPr>
-          <w:rFonts w:cstheme="minorHAnsi"/>
-        </w:rPr>
-        <w:t>for the first TCP segment.</w:t>
-      </w:r>
-      <w:r>
-        <w:rPr>
-          <w:rFonts w:cstheme="minorHAnsi"/>
-        </w:rPr>
-        <w:t xml:space="preserve">  Therefor</w:t>
-      </w:r>
-      <w:r>
-        <w:rPr>
-          <w:rFonts w:cstheme="minorHAnsi"/>
-        </w:rPr>
-        <w:t xml:space="preserve">e, the throughput is </w:t>
-      </w:r>
-      <w:r>
-        <w:rPr>
-          <w:rFonts w:cstheme="minorHAnsi"/>
-        </w:rPr>
-        <w:t>30222</w:t>
-      </w:r>
-      <w:r>
-        <w:rPr>
-          <w:rFonts w:cstheme="minorHAnsi"/>
-        </w:rPr>
-        <w:t>.75 bytes per second.</w:t>
+        <w:t>seconds</w:t>
       </w:r>
     </w:p>
     <w:p>
@@ -8211,302 +8056,11 @@
           <w:rFonts w:cstheme="minorHAnsi"/>
         </w:rPr>
       </w:pPr>
-      <w:proofErr w:type="spellStart"/>
-      <w:r>
-        <w:rPr>
-          <w:rFonts w:cstheme="minorHAnsi"/>
-        </w:rPr>
-        <w:t>throughput_rate</w:t>
-      </w:r>
-      <w:proofErr w:type="spellEnd"/>
-      <w:r>
-        <w:rPr>
-          <w:rFonts w:cstheme="minorHAnsi"/>
-        </w:rPr>
-        <w:t xml:space="preserve"> = (</w:t>
-      </w:r>
-      <w:proofErr w:type="spellStart"/>
-      <w:r>
-        <w:rPr>
-          <w:rFonts w:cstheme="minorHAnsi"/>
-        </w:rPr>
-        <w:t>TCP</w:t>
-      </w:r>
-      <w:r>
-        <w:rPr>
-          <w:rFonts w:cstheme="minorHAnsi"/>
-          <w:vertAlign w:val="subscript"/>
-        </w:rPr>
-        <w:t>segmentN_ack</w:t>
-      </w:r>
-      <w:proofErr w:type="spellEnd"/>
-      <w:r>
-        <w:rPr>
-          <w:rFonts w:cstheme="minorHAnsi"/>
-        </w:rPr>
-        <w:t xml:space="preserve"> – TCP</w:t>
-      </w:r>
-      <w:r>
-        <w:rPr>
-          <w:rFonts w:cstheme="minorHAnsi"/>
-          <w:vertAlign w:val="subscript"/>
-        </w:rPr>
-        <w:t>segment1_seqno</w:t>
-      </w:r>
-      <w:r>
-        <w:rPr>
-          <w:rFonts w:cstheme="minorHAnsi"/>
-        </w:rPr>
-        <w:t>) / (</w:t>
-      </w:r>
-      <w:proofErr w:type="spellStart"/>
-      <w:r>
-        <w:rPr>
-          <w:rFonts w:cstheme="minorHAnsi"/>
-        </w:rPr>
-        <w:t>TCP</w:t>
-      </w:r>
-      <w:r>
-        <w:rPr>
-          <w:rFonts w:cstheme="minorHAnsi"/>
-          <w:vertAlign w:val="subscript"/>
-        </w:rPr>
-        <w:t>segmentN_time</w:t>
-      </w:r>
-      <w:proofErr w:type="spellEnd"/>
-      <w:r>
-        <w:rPr>
-          <w:rFonts w:cstheme="minorHAnsi"/>
-        </w:rPr>
-        <w:t xml:space="preserve"> – TCP</w:t>
-      </w:r>
-      <w:r>
-        <w:rPr>
-          <w:rFonts w:cstheme="minorHAnsi"/>
-          <w:vertAlign w:val="subscript"/>
-        </w:rPr>
-        <w:t>segment1_time</w:t>
-      </w:r>
-      <w:r>
-        <w:rPr>
-          <w:rFonts w:cstheme="minorHAnsi"/>
-        </w:rPr>
-        <w:t>)</w:t>
-      </w:r>
-    </w:p>
-    <w:p>
-      <w:pPr>
-        <w:pStyle w:val="NoSpacing"/>
-        <w:ind w:left="720"/>
-        <w:rPr>
-          <w:rFonts w:cstheme="minorHAnsi"/>
-        </w:rPr>
-      </w:pPr>
-      <w:proofErr w:type="spellStart"/>
-      <w:r>
-        <w:rPr>
-          <w:rFonts w:cstheme="minorHAnsi"/>
-        </w:rPr>
-        <w:t>throughput_rate</w:t>
-      </w:r>
-      <w:proofErr w:type="spellEnd"/>
-      <w:r>
-        <w:rPr>
-          <w:rFonts w:cstheme="minorHAnsi"/>
-        </w:rPr>
-        <w:t xml:space="preserve"> = </w:t>
-      </w:r>
-      <w:r>
-        <w:rPr>
-          <w:rFonts w:cstheme="minorHAnsi"/>
-        </w:rPr>
-        <w:t>(</w:t>
-      </w:r>
-      <w:r>
-        <w:rPr>
-          <w:rFonts w:cstheme="minorHAnsi"/>
-        </w:rPr>
-        <w:t>164091</w:t>
-      </w:r>
-      <w:r>
-        <w:rPr>
-          <w:rFonts w:cstheme="minorHAnsi"/>
-        </w:rPr>
-        <w:t xml:space="preserve"> –</w:t>
-      </w:r>
-      <w:r>
-        <w:rPr>
-          <w:rFonts w:cstheme="minorHAnsi"/>
-        </w:rPr>
-        <w:t xml:space="preserve"> 1</w:t>
-      </w:r>
-      <w:r>
-        <w:rPr>
-          <w:rFonts w:cstheme="minorHAnsi"/>
-        </w:rPr>
-        <w:t xml:space="preserve">) </w:t>
-      </w:r>
-      <w:r>
-        <w:rPr>
-          <w:rFonts w:cstheme="minorHAnsi"/>
-        </w:rPr>
-        <w:t xml:space="preserve">bytes </w:t>
-      </w:r>
-      <w:r>
-        <w:rPr>
-          <w:rFonts w:cstheme="minorHAnsi"/>
-        </w:rPr>
-        <w:t>/ (</w:t>
-      </w:r>
-      <w:r>
-        <w:rPr>
-          <w:rFonts w:cstheme="minorHAnsi"/>
-        </w:rPr>
-        <w:t>5.455830000</w:t>
-      </w:r>
-      <w:r>
-        <w:rPr>
-          <w:rFonts w:cstheme="minorHAnsi"/>
-        </w:rPr>
-        <w:t xml:space="preserve"> –</w:t>
-      </w:r>
-      <w:r>
-        <w:t xml:space="preserve"> </w:t>
-      </w:r>
-      <w:r>
-        <w:rPr>
-          <w:rFonts w:cstheme="minorHAnsi"/>
-        </w:rPr>
-        <w:t>0.026477000</w:t>
-      </w:r>
-      <w:r>
-        <w:rPr>
-          <w:rFonts w:cstheme="minorHAnsi"/>
-        </w:rPr>
-        <w:t>)</w:t>
-      </w:r>
-      <w:r>
-        <w:rPr>
-          <w:rFonts w:cstheme="minorHAnsi"/>
-        </w:rPr>
-        <w:t xml:space="preserve"> seconds</w:t>
-      </w:r>
-    </w:p>
-    <w:p>
-      <w:pPr>
-        <w:pStyle w:val="NoSpacing"/>
-        <w:ind w:left="720"/>
-        <w:rPr>
-          <w:rFonts w:cstheme="minorHAnsi"/>
-        </w:rPr>
-      </w:pPr>
-    </w:p>
-    <w:p>
-      <w:pPr>
-        <w:pStyle w:val="NoSpacing"/>
-        <w:ind w:left="720"/>
-        <w:rPr>
-          <w:rFonts w:cstheme="minorHAnsi"/>
-        </w:rPr>
-      </w:pPr>
-      <w:proofErr w:type="spellStart"/>
-      <w:r>
-        <w:rPr>
-          <w:rFonts w:cstheme="minorHAnsi"/>
-        </w:rPr>
-        <w:t>Total_length</w:t>
-      </w:r>
-      <w:proofErr w:type="spellEnd"/>
-      <w:r>
-        <w:rPr>
-          <w:rFonts w:cstheme="minorHAnsi"/>
-        </w:rPr>
-        <w:t xml:space="preserve"> = 164090 </w:t>
-      </w:r>
-      <w:r>
-        <w:rPr>
-          <w:rFonts w:cstheme="minorHAnsi"/>
-        </w:rPr>
-        <w:t>bytes</w:t>
-      </w:r>
-    </w:p>
-    <w:p>
-      <w:pPr>
-        <w:pStyle w:val="NoSpacing"/>
-        <w:ind w:left="720"/>
-        <w:rPr>
-          <w:rFonts w:cstheme="minorHAnsi"/>
-        </w:rPr>
-      </w:pPr>
-      <w:proofErr w:type="spellStart"/>
-      <w:r>
-        <w:rPr>
-          <w:rFonts w:cstheme="minorHAnsi"/>
-        </w:rPr>
-        <w:t>Time_elapsed</w:t>
-      </w:r>
-      <w:proofErr w:type="spellEnd"/>
-      <w:r>
-        <w:rPr>
-          <w:rFonts w:cstheme="minorHAnsi"/>
-        </w:rPr>
-        <w:t xml:space="preserve"> = </w:t>
-      </w:r>
-      <w:r>
-        <w:rPr>
-          <w:rFonts w:cstheme="minorHAnsi"/>
-        </w:rPr>
-        <w:t>5.429353</w:t>
-      </w:r>
-      <w:r>
-        <w:rPr>
-          <w:rFonts w:cstheme="minorHAnsi"/>
-        </w:rPr>
-        <w:t xml:space="preserve"> </w:t>
-      </w:r>
-      <w:r>
-        <w:rPr>
-          <w:rFonts w:cstheme="minorHAnsi"/>
-        </w:rPr>
-        <w:t>seconds</w:t>
-      </w:r>
-    </w:p>
-    <w:p>
-      <w:pPr>
-        <w:pStyle w:val="NoSpacing"/>
-        <w:ind w:left="720"/>
-        <w:rPr>
-          <w:rFonts w:cstheme="minorHAnsi"/>
-        </w:rPr>
-      </w:pPr>
-    </w:p>
-    <w:p>
-      <w:pPr>
-        <w:pStyle w:val="NoSpacing"/>
-        <w:ind w:left="720"/>
-        <w:rPr>
-          <w:rFonts w:cstheme="minorHAnsi"/>
-        </w:rPr>
-      </w:pPr>
-      <w:proofErr w:type="spellStart"/>
-      <w:r>
-        <w:rPr>
-          <w:rFonts w:cstheme="minorHAnsi"/>
-        </w:rPr>
-        <w:t>throughput_rate</w:t>
-      </w:r>
-      <w:proofErr w:type="spellEnd"/>
-      <w:r>
-        <w:rPr>
-          <w:rFonts w:cstheme="minorHAnsi"/>
-        </w:rPr>
-        <w:t xml:space="preserve"> =</w:t>
-      </w:r>
-      <w:r>
-        <w:rPr>
-          <w:rFonts w:cstheme="minorHAnsi"/>
-        </w:rPr>
-        <w:t xml:space="preserve"> </w:t>
+      <w:r>
+        <w:rPr>
+          <w:rFonts w:cstheme="minorHAnsi"/>
+        </w:rPr>
+        <w:t xml:space="preserve">throughput_rate = </w:t>
       </w:r>
       <w:r>
         <w:rPr>
@@ -8518,13 +8072,7 @@
         <w:rPr>
           <w:rFonts w:cstheme="minorHAnsi"/>
         </w:rPr>
-        <w:t>bits</w:t>
-      </w:r>
-      <w:r>
-        <w:rPr>
-          <w:rFonts w:cstheme="minorHAnsi"/>
-        </w:rPr>
-        <w:t xml:space="preserve"> / </w:t>
+        <w:t xml:space="preserve">bits / </w:t>
       </w:r>
       <w:r>
         <w:rPr>
@@ -8548,13 +8096,7 @@
         <w:rPr>
           <w:rFonts w:cstheme="minorHAnsi"/>
         </w:rPr>
-        <w:t xml:space="preserve"> s</w:t>
-      </w:r>
-      <w:r>
-        <w:rPr>
-          <w:rFonts w:cstheme="minorHAnsi"/>
-        </w:rPr>
-        <w:t xml:space="preserve"> </w:t>
+        <w:t xml:space="preserve"> s </w:t>
       </w:r>
     </w:p>
     <w:p>
@@ -8664,7 +8206,6 @@
           <w:rFonts w:cstheme="minorHAnsi"/>
         </w:rPr>
       </w:pPr>
-      <w:proofErr w:type="spellStart"/>
       <w:r>
         <w:rPr>
           <w:rFonts w:cstheme="minorHAnsi"/>
@@ -8677,35 +8218,13 @@
           <w:rFonts w:cstheme="minorHAnsi"/>
           <w:i/>
         </w:rPr>
-        <w:t>Tim</w:t>
-      </w:r>
-      <w:proofErr w:type="spellEnd"/>
-      <w:r>
-        <w:rPr>
-          <w:rFonts w:cstheme="minorHAnsi"/>
-          <w:i/>
-        </w:rPr>
-        <w:t>e-Sequence-Graph(Stevens</w:t>
-      </w:r>
-      <w:r>
-        <w:rPr>
-          <w:rFonts w:cstheme="minorHAnsi"/>
-        </w:rPr>
-        <w:t xml:space="preserve">) plotting tool to view the sequence number versus time plot of segments being sent from the client to the gaia.cs.umass.edu server.  Can you identify where TCP’s </w:t>
-      </w:r>
-      <w:proofErr w:type="spellStart"/>
-      <w:r>
-        <w:rPr>
-          <w:rFonts w:cstheme="minorHAnsi"/>
-        </w:rPr>
-        <w:t>slowstart</w:t>
-      </w:r>
-      <w:proofErr w:type="spellEnd"/>
-      <w:r>
-        <w:rPr>
-          <w:rFonts w:cstheme="minorHAnsi"/>
-        </w:rPr>
-        <w:t xml:space="preserve"> phase begins and ends, and where congestion avoidance takes over?  Comment on ways in which the measured data differs from the idealized behavior of TCP that we’ve studied in the text.</w:t>
+        <w:t>Time-Sequence-Graph(Stevens</w:t>
+      </w:r>
+      <w:r>
+        <w:rPr>
+          <w:rFonts w:cstheme="minorHAnsi"/>
+        </w:rPr>
+        <w:t>) plotting tool to view the sequence number versus time plot of segments being sent from the client to the gaia.cs.umass.edu server.  Can you identify where TCP’s slowstart phase begins and ends, and where congestion avoidance takes over?  Comment on ways in which the measured data differs from the idealized behavior of TCP that we’ve studied in the text.</w:t>
       </w:r>
     </w:p>
     <w:p>
@@ -8729,21 +8248,7 @@
         <w:rPr>
           <w:rFonts w:cstheme="minorHAnsi"/>
         </w:rPr>
-        <w:t xml:space="preserve">The TCP’s </w:t>
-      </w:r>
-      <w:proofErr w:type="spellStart"/>
-      <w:r>
-        <w:rPr>
-          <w:rFonts w:cstheme="minorHAnsi"/>
-        </w:rPr>
-        <w:t>slowstart</w:t>
-      </w:r>
-      <w:proofErr w:type="spellEnd"/>
-      <w:r>
-        <w:rPr>
-          <w:rFonts w:cstheme="minorHAnsi"/>
-        </w:rPr>
-        <w:t xml:space="preserve"> phase begins </w:t>
+        <w:t xml:space="preserve">The TCP’s slowstart phase begins </w:t>
       </w:r>
       <w:r>
         <w:rPr>
@@ -8839,7 +8344,13 @@
         <w:rPr>
           <w:rFonts w:cstheme="minorHAnsi"/>
         </w:rPr>
-        <w:t xml:space="preserve">increase in MSS </w:t>
+        <w:t xml:space="preserve">increase in </w:t>
+      </w:r>
+      <w:r>
+        <w:rPr>
+          <w:rFonts w:cstheme="minorHAnsi"/>
+        </w:rPr>
+        <w:t xml:space="preserve">CWND </w:t>
       </w:r>
       <w:r>
         <w:rPr>
@@ -8857,7 +8368,13 @@
         <w:rPr>
           <w:rFonts w:cstheme="minorHAnsi"/>
         </w:rPr>
-        <w:t xml:space="preserve">The measured data transmits in </w:t>
+        <w:t>The first 8 packets look as if slow-start is just beginning to increase the CWND at 0.0s to 0.15s.  After this point in time, t</w:t>
+      </w:r>
+      <w:r>
+        <w:rPr>
+          <w:rFonts w:cstheme="minorHAnsi"/>
+        </w:rPr>
+        <w:t xml:space="preserve">he measured data transmits in </w:t>
       </w:r>
       <w:r>
         <w:rPr>
@@ -8881,7 +8398,13 @@
         <w:rPr>
           <w:rFonts w:cstheme="minorHAnsi"/>
         </w:rPr>
-        <w:t xml:space="preserve">, which is unlike the </w:t>
+        <w:t xml:space="preserve">.  This </w:t>
+      </w:r>
+      <w:r>
+        <w:rPr>
+          <w:rFonts w:cstheme="minorHAnsi"/>
+        </w:rPr>
+        <w:t xml:space="preserve">is unlike the </w:t>
       </w:r>
       <w:r>
         <w:rPr>
@@ -8899,13 +8422,37 @@
         <w:rPr>
           <w:rFonts w:cstheme="minorHAnsi"/>
         </w:rPr>
-        <w:t xml:space="preserve">described in the text where slow-start should transmit 1 packet, then 2 packets, then 4 packets, then 8 packets, and so on until </w:t>
-      </w:r>
-      <w:r>
-        <w:rPr>
-          <w:rFonts w:cstheme="minorHAnsi"/>
-        </w:rPr>
-        <w:t xml:space="preserve">a </w:t>
+        <w:t xml:space="preserve">described in the text where slow-start </w:t>
+      </w:r>
+      <w:r>
+        <w:rPr>
+          <w:rFonts w:cstheme="minorHAnsi"/>
+        </w:rPr>
+        <w:t>CWND increases exponentially</w:t>
+      </w:r>
+      <w:r>
+        <w:rPr>
+          <w:rFonts w:cstheme="minorHAnsi"/>
+        </w:rPr>
+        <w:t xml:space="preserve"> until </w:t>
+      </w:r>
+      <w:r>
+        <w:rPr>
+          <w:rFonts w:cstheme="minorHAnsi"/>
+        </w:rPr>
+        <w:t>a</w:t>
+      </w:r>
+      <w:r>
+        <w:rPr>
+          <w:rFonts w:cstheme="minorHAnsi"/>
+        </w:rPr>
+        <w:t>n event occurs that triggers moving to congestion avoidance mode.  These slow-start to congestion avoidance event triggers are a</w:t>
+      </w:r>
+      <w:r>
+        <w:rPr>
+          <w:rFonts w:cstheme="minorHAnsi"/>
+        </w:rPr>
+        <w:t xml:space="preserve"> </w:t>
       </w:r>
       <w:r>
         <w:rPr>
@@ -8929,27 +8476,7 @@
         <w:rPr>
           <w:rFonts w:cstheme="minorHAnsi"/>
         </w:rPr>
-        <w:t xml:space="preserve">, CWND equals </w:t>
-      </w:r>
-      <w:proofErr w:type="spellStart"/>
-      <w:r>
-        <w:rPr>
-          <w:rFonts w:cstheme="minorHAnsi"/>
-        </w:rPr>
-        <w:t>ssthresh</w:t>
-      </w:r>
-      <w:proofErr w:type="spellEnd"/>
-      <w:r>
-        <w:rPr>
-          <w:rFonts w:cstheme="minorHAnsi"/>
-        </w:rPr>
-        <w:t xml:space="preserve">, or </w:t>
-      </w:r>
-      <w:r>
-        <w:rPr>
-          <w:rFonts w:cstheme="minorHAnsi"/>
-        </w:rPr>
-        <w:t>3 duplicate ACKs are received</w:t>
+        <w:t>, CWND equals ssthresh, or 3 duplicate ACKs are received</w:t>
       </w:r>
       <w:r>
         <w:rPr>
@@ -9132,69 +8659,7 @@
         <w:rPr>
           <w:rFonts w:cstheme="minorHAnsi"/>
         </w:rPr>
-        <w:t xml:space="preserve">The TCP’s </w:t>
-      </w:r>
-      <w:proofErr w:type="spellStart"/>
-      <w:r>
-        <w:rPr>
-          <w:rFonts w:cstheme="minorHAnsi"/>
-        </w:rPr>
-        <w:t>slowstart</w:t>
-      </w:r>
-      <w:proofErr w:type="spellEnd"/>
-      <w:r>
-        <w:rPr>
-          <w:rFonts w:cstheme="minorHAnsi"/>
-        </w:rPr>
-        <w:t xml:space="preserve"> phase begins after sending the first TCP segment at 0.</w:t>
-      </w:r>
-      <w:r>
-        <w:rPr>
-          <w:rFonts w:cstheme="minorHAnsi"/>
-        </w:rPr>
-        <w:t>10s</w:t>
-      </w:r>
-      <w:r>
-        <w:rPr>
-          <w:rFonts w:cstheme="minorHAnsi"/>
-        </w:rPr>
-        <w:t xml:space="preserve"> and ends after sending packet 13 around 0.</w:t>
-      </w:r>
-      <w:r>
-        <w:rPr>
-          <w:rFonts w:cstheme="minorHAnsi"/>
-        </w:rPr>
-        <w:t>33</w:t>
-      </w:r>
-      <w:r>
-        <w:rPr>
-          <w:rFonts w:cstheme="minorHAnsi"/>
-        </w:rPr>
-        <w:t xml:space="preserve">s.  Congestion avoidance takes over </w:t>
-      </w:r>
-      <w:r>
-        <w:rPr>
-          <w:rFonts w:cstheme="minorHAnsi"/>
-        </w:rPr>
-        <w:t xml:space="preserve">at this point after </w:t>
-      </w:r>
-      <w:r>
-        <w:rPr>
-          <w:rFonts w:cstheme="minorHAnsi"/>
-        </w:rPr>
-        <w:t>0.3</w:t>
-      </w:r>
-      <w:r>
-        <w:rPr>
-          <w:rFonts w:cstheme="minorHAnsi"/>
-        </w:rPr>
-        <w:t>3</w:t>
-      </w:r>
-      <w:r>
-        <w:rPr>
-          <w:rFonts w:cstheme="minorHAnsi"/>
-        </w:rPr>
-        <w:t xml:space="preserve">s.  The measured data </w:t>
+        <w:t xml:space="preserve">The TCP’s slowstart phase begins after sending the first TCP segment at 0.10s and ends after sending packet 13 around 0.33s.  Congestion avoidance takes over at this point after 0.33s.  The measured data </w:t>
       </w:r>
       <w:r>
         <w:rPr>
@@ -9231,18 +8696,15 @@
           <w:rFonts w:cstheme="minorHAnsi"/>
         </w:rPr>
         <w:t xml:space="preserve">until CWND equals the SSTHRESH around 0.33s.  </w:t>
+      </w:r>
+      <w:r>
+        <w:rPr>
+          <w:rFonts w:cstheme="minorHAnsi"/>
+        </w:rPr>
+        <w:t>At around 0.10s, 8 TCP packets are transmitted.  At around 0.22s, 16 TCP packets are transmitted.  At around 0.32s, 32 TCP packets are transmitted.  This doubling in CWND size matches what is described in the text.</w:t>
       </w:r>
       <w:bookmarkStart w:id="0" w:name="_GoBack"/>
       <w:bookmarkEnd w:id="0"/>
-    </w:p>
-    <w:p>
-      <w:pPr>
-        <w:pStyle w:val="NoSpacing"/>
-        <w:ind w:left="720"/>
-        <w:rPr>
-          <w:rFonts w:cstheme="minorHAnsi"/>
-        </w:rPr>
-      </w:pPr>
     </w:p>
     <w:p>
       <w:pPr>
@@ -9304,7 +8766,7 @@
 </file>
 
 <file path=word/endnotes.xml><?xml version="1.0" encoding="utf-8"?>
-<w:endnotes xmlns:wpc="http://schemas.microsoft.com/office/word/2010/wordprocessingCanvas" xmlns:cx="http://schemas.microsoft.com/office/drawing/2014/chartex" xmlns:cx1="http://schemas.microsoft.com/office/drawing/2015/9/8/chartex" xmlns:cx2="http://schemas.microsoft.com/office/drawing/2015/10/21/chartex" xmlns:cx3="http://schemas.microsoft.com/office/drawing/2016/5/9/chartex" xmlns:cx4="http://schemas.microsoft.com/office/drawing/2016/5/10/chartex" xmlns:cx5="http://schemas.microsoft.com/office/drawing/2016/5/11/chartex" xmlns:cx6="http://schemas.microsoft.com/office/drawing/2016/5/12/chartex" xmlns:cx7="http://schemas.microsoft.com/office/drawing/2016/5/13/chartex" xmlns:cx8="http://schemas.microsoft.com/office/drawing/2016/5/14/chartex" xmlns:mc="http://schemas.openxmlformats.org/markup-compatibility/2006" xmlns:aink="http://schemas.microsoft.com/office/drawing/2016/ink" xmlns:am3d="http://schemas.microsoft.com/office/drawing/2017/model3d" xmlns:o="urn:schemas-microsoft-com:office:office" xmlns:r="http://schemas.openxmlformats.org/officeDocument/2006/relationships" xmlns:m="http://schemas.openxmlformats.org/officeDocument/2006/math" xmlns:v="urn:schemas-microsoft-com:vml" xmlns:wp14="http://schemas.microsoft.com/office/word/2010/wordprocessingDrawing" xmlns:wp="http://schemas.openxmlformats.org/drawingml/2006/wordprocessingDrawing" xmlns:w10="urn:schemas-microsoft-com:office:word" xmlns:w="http://schemas.openxmlformats.org/wordprocessingml/2006/main" xmlns:w14="http://schemas.microsoft.com/office/word/2010/wordml" xmlns:w15="http://schemas.microsoft.com/office/word/2012/wordml" xmlns:w16cid="http://schemas.microsoft.com/office/word/2016/wordml/cid" xmlns:w16se="http://schemas.microsoft.com/office/word/2015/wordml/symex" xmlns:wpg="http://schemas.microsoft.com/office/word/2010/wordprocessingGroup" xmlns:wpi="http://schemas.microsoft.com/office/word/2010/wordprocessingInk" xmlns:wne="http://schemas.microsoft.com/office/word/2006/wordml" xmlns:wps="http://schemas.microsoft.com/office/word/2010/wordprocessingShape" mc:Ignorable="w14 w15 w16se w16cid wp14">
+<w:endnotes xmlns:wpc="http://schemas.microsoft.com/office/word/2010/wordprocessingCanvas" xmlns:mc="http://schemas.openxmlformats.org/markup-compatibility/2006" xmlns:o="urn:schemas-microsoft-com:office:office" xmlns:r="http://schemas.openxmlformats.org/officeDocument/2006/relationships" xmlns:m="http://schemas.openxmlformats.org/officeDocument/2006/math" xmlns:v="urn:schemas-microsoft-com:vml" xmlns:wp14="http://schemas.microsoft.com/office/word/2010/wordprocessingDrawing" xmlns:wp="http://schemas.openxmlformats.org/drawingml/2006/wordprocessingDrawing" xmlns:w10="urn:schemas-microsoft-com:office:word" xmlns:w="http://schemas.openxmlformats.org/wordprocessingml/2006/main" xmlns:w14="http://schemas.microsoft.com/office/word/2010/wordml" xmlns:w15="http://schemas.microsoft.com/office/word/2012/wordml" xmlns:wpg="http://schemas.microsoft.com/office/word/2010/wordprocessingGroup" xmlns:wpi="http://schemas.microsoft.com/office/word/2010/wordprocessingInk" xmlns:wne="http://schemas.microsoft.com/office/word/2006/wordml" xmlns:wps="http://schemas.microsoft.com/office/word/2010/wordprocessingShape" mc:Ignorable="w14 w15 wp14">
   <w:endnote w:type="separator" w:id="-1">
     <w:p>
       <w:r>
@@ -9323,7 +8785,7 @@
 </file>
 
 <file path=word/footnotes.xml><?xml version="1.0" encoding="utf-8"?>
-<w:footnotes xmlns:wpc="http://schemas.microsoft.com/office/word/2010/wordprocessingCanvas" xmlns:cx="http://schemas.microsoft.com/office/drawing/2014/chartex" xmlns:cx1="http://schemas.microsoft.com/office/drawing/2015/9/8/chartex" xmlns:cx2="http://schemas.microsoft.com/office/drawing/2015/10/21/chartex" xmlns:cx3="http://schemas.microsoft.com/office/drawing/2016/5/9/chartex" xmlns:cx4="http://schemas.microsoft.com/office/drawing/2016/5/10/chartex" xmlns:cx5="http://schemas.microsoft.com/office/drawing/2016/5/11/chartex" xmlns:cx6="http://schemas.microsoft.com/office/drawing/2016/5/12/chartex" xmlns:cx7="http://schemas.microsoft.com/office/drawing/2016/5/13/chartex" xmlns:cx8="http://schemas.microsoft.com/office/drawing/2016/5/14/chartex" xmlns:mc="http://schemas.openxmlformats.org/markup-compatibility/2006" xmlns:aink="http://schemas.microsoft.com/office/drawing/2016/ink" xmlns:am3d="http://schemas.microsoft.com/office/drawing/2017/model3d" xmlns:o="urn:schemas-microsoft-com:office:office" xmlns:r="http://schemas.openxmlformats.org/officeDocument/2006/relationships" xmlns:m="http://schemas.openxmlformats.org/officeDocument/2006/math" xmlns:v="urn:schemas-microsoft-com:vml" xmlns:wp14="http://schemas.microsoft.com/office/word/2010/wordprocessingDrawing" xmlns:wp="http://schemas.openxmlformats.org/drawingml/2006/wordprocessingDrawing" xmlns:w10="urn:schemas-microsoft-com:office:word" xmlns:w="http://schemas.openxmlformats.org/wordprocessingml/2006/main" xmlns:w14="http://schemas.microsoft.com/office/word/2010/wordml" xmlns:w15="http://schemas.microsoft.com/office/word/2012/wordml" xmlns:w16cid="http://schemas.microsoft.com/office/word/2016/wordml/cid" xmlns:w16se="http://schemas.microsoft.com/office/word/2015/wordml/symex" xmlns:wpg="http://schemas.microsoft.com/office/word/2010/wordprocessingGroup" xmlns:wpi="http://schemas.microsoft.com/office/word/2010/wordprocessingInk" xmlns:wne="http://schemas.microsoft.com/office/word/2006/wordml" xmlns:wps="http://schemas.microsoft.com/office/word/2010/wordprocessingShape" mc:Ignorable="w14 w15 w16se w16cid wp14">
+<w:footnotes xmlns:wpc="http://schemas.microsoft.com/office/word/2010/wordprocessingCanvas" xmlns:mc="http://schemas.openxmlformats.org/markup-compatibility/2006" xmlns:o="urn:schemas-microsoft-com:office:office" xmlns:r="http://schemas.openxmlformats.org/officeDocument/2006/relationships" xmlns:m="http://schemas.openxmlformats.org/officeDocument/2006/math" xmlns:v="urn:schemas-microsoft-com:vml" xmlns:wp14="http://schemas.microsoft.com/office/word/2010/wordprocessingDrawing" xmlns:wp="http://schemas.openxmlformats.org/drawingml/2006/wordprocessingDrawing" xmlns:w10="urn:schemas-microsoft-com:office:word" xmlns:w="http://schemas.openxmlformats.org/wordprocessingml/2006/main" xmlns:w14="http://schemas.microsoft.com/office/word/2010/wordml" xmlns:w15="http://schemas.microsoft.com/office/word/2012/wordml" xmlns:wpg="http://schemas.microsoft.com/office/word/2010/wordprocessingGroup" xmlns:wpi="http://schemas.microsoft.com/office/word/2010/wordprocessingInk" xmlns:wne="http://schemas.microsoft.com/office/word/2006/wordml" xmlns:wps="http://schemas.microsoft.com/office/word/2010/wordprocessingShape" mc:Ignorable="w14 w15 wp14">
   <w:footnote w:type="separator" w:id="-1">
     <w:p>
       <w:r>
@@ -9342,7 +8804,7 @@
 </file>
 
 <file path=word/numbering.xml><?xml version="1.0" encoding="utf-8"?>
-<w:numbering xmlns:wpc="http://schemas.microsoft.com/office/word/2010/wordprocessingCanvas" xmlns:cx="http://schemas.microsoft.com/office/drawing/2014/chartex" xmlns:cx1="http://schemas.microsoft.com/office/drawing/2015/9/8/chartex" xmlns:cx2="http://schemas.microsoft.com/office/drawing/2015/10/21/chartex" xmlns:cx3="http://schemas.microsoft.com/office/drawing/2016/5/9/chartex" xmlns:cx4="http://schemas.microsoft.com/office/drawing/2016/5/10/chartex" xmlns:cx5="http://schemas.microsoft.com/office/drawing/2016/5/11/chartex" xmlns:cx6="http://schemas.microsoft.com/office/drawing/2016/5/12/chartex" xmlns:cx7="http://schemas.microsoft.com/office/drawing/2016/5/13/chartex" xmlns:cx8="http://schemas.microsoft.com/office/drawing/2016/5/14/chartex" xmlns:mc="http://schemas.openxmlformats.org/markup-compatibility/2006" xmlns:aink="http://schemas.microsoft.com/office/drawing/2016/ink" xmlns:am3d="http://schemas.microsoft.com/office/drawing/2017/model3d" xmlns:o="urn:schemas-microsoft-com:office:office" xmlns:r="http://schemas.openxmlformats.org/officeDocument/2006/relationships" xmlns:m="http://schemas.openxmlformats.org/officeDocument/2006/math" xmlns:v="urn:schemas-microsoft-com:vml" xmlns:wp14="http://schemas.microsoft.com/office/word/2010/wordprocessingDrawing" xmlns:wp="http://schemas.openxmlformats.org/drawingml/2006/wordprocessingDrawing" xmlns:w10="urn:schemas-microsoft-com:office:word" xmlns:w="http://schemas.openxmlformats.org/wordprocessingml/2006/main" xmlns:w14="http://schemas.microsoft.com/office/word/2010/wordml" xmlns:w15="http://schemas.microsoft.com/office/word/2012/wordml" xmlns:w16cid="http://schemas.microsoft.com/office/word/2016/wordml/cid" xmlns:w16se="http://schemas.microsoft.com/office/word/2015/wordml/symex" xmlns:wpg="http://schemas.microsoft.com/office/word/2010/wordprocessingGroup" xmlns:wpi="http://schemas.microsoft.com/office/word/2010/wordprocessingInk" xmlns:wne="http://schemas.microsoft.com/office/word/2006/wordml" xmlns:wps="http://schemas.microsoft.com/office/word/2010/wordprocessingShape" mc:Ignorable="w14 w15 w16se w16cid wp14">
+<w:numbering xmlns:wpc="http://schemas.microsoft.com/office/word/2010/wordprocessingCanvas" xmlns:mc="http://schemas.openxmlformats.org/markup-compatibility/2006" xmlns:o="urn:schemas-microsoft-com:office:office" xmlns:r="http://schemas.openxmlformats.org/officeDocument/2006/relationships" xmlns:m="http://schemas.openxmlformats.org/officeDocument/2006/math" xmlns:v="urn:schemas-microsoft-com:vml" xmlns:wp14="http://schemas.microsoft.com/office/word/2010/wordprocessingDrawing" xmlns:wp="http://schemas.openxmlformats.org/drawingml/2006/wordprocessingDrawing" xmlns:w10="urn:schemas-microsoft-com:office:word" xmlns:w="http://schemas.openxmlformats.org/wordprocessingml/2006/main" xmlns:w14="http://schemas.microsoft.com/office/word/2010/wordml" xmlns:w15="http://schemas.microsoft.com/office/word/2012/wordml" xmlns:wpg="http://schemas.microsoft.com/office/word/2010/wordprocessingGroup" xmlns:wpi="http://schemas.microsoft.com/office/word/2010/wordprocessingInk" xmlns:wne="http://schemas.microsoft.com/office/word/2006/wordml" xmlns:wps="http://schemas.microsoft.com/office/word/2010/wordprocessingShape" mc:Ignorable="w14 w15 wp14">
   <w:abstractNum w:abstractNumId="0" w15:restartNumberingAfterBreak="0">
     <w:nsid w:val="41797B43"/>
     <w:multiLevelType w:val="hybridMultilevel"/>
@@ -9698,7 +9160,7 @@
 </file>
 
 <file path=word/styles.xml><?xml version="1.0" encoding="utf-8"?>
-<w:styles xmlns:mc="http://schemas.openxmlformats.org/markup-compatibility/2006" xmlns:r="http://schemas.openxmlformats.org/officeDocument/2006/relationships" xmlns:w="http://schemas.openxmlformats.org/wordprocessingml/2006/main" xmlns:w14="http://schemas.microsoft.com/office/word/2010/wordml" xmlns:w15="http://schemas.microsoft.com/office/word/2012/wordml" xmlns:w16cid="http://schemas.microsoft.com/office/word/2016/wordml/cid" xmlns:w16se="http://schemas.microsoft.com/office/word/2015/wordml/symex" mc:Ignorable="w14 w15 w16se w16cid">
+<w:styles xmlns:mc="http://schemas.openxmlformats.org/markup-compatibility/2006" xmlns:r="http://schemas.openxmlformats.org/officeDocument/2006/relationships" xmlns:w="http://schemas.openxmlformats.org/wordprocessingml/2006/main" xmlns:w14="http://schemas.microsoft.com/office/word/2010/wordml" xmlns:w15="http://schemas.microsoft.com/office/word/2012/wordml" mc:Ignorable="w14 w15">
   <w:docDefaults>
     <w:rPrDefault>
       <w:rPr>
@@ -9714,7 +9176,7 @@
       </w:pPr>
     </w:pPrDefault>
   </w:docDefaults>
-  <w:latentStyles w:defLockedState="0" w:defUIPriority="99" w:defSemiHidden="0" w:defUnhideWhenUsed="0" w:defQFormat="0" w:count="377">
+  <w:latentStyles w:defLockedState="0" w:defUIPriority="99" w:defSemiHidden="0" w:defUnhideWhenUsed="0" w:defQFormat="0" w:count="371">
     <w:lsdException w:name="Normal" w:uiPriority="0" w:qFormat="1"/>
     <w:lsdException w:name="heading 1" w:uiPriority="9" w:qFormat="1"/>
     <w:lsdException w:name="heading 2" w:semiHidden="1" w:uiPriority="9" w:unhideWhenUsed="1" w:qFormat="1"/>
@@ -10086,12 +9548,6 @@
     <w:lsdException w:name="List Table 5 Dark Accent 6" w:uiPriority="50"/>
     <w:lsdException w:name="List Table 6 Colorful Accent 6" w:uiPriority="51"/>
     <w:lsdException w:name="List Table 7 Colorful Accent 6" w:uiPriority="52"/>
-    <w:lsdException w:name="Mention" w:semiHidden="1" w:unhideWhenUsed="1"/>
-    <w:lsdException w:name="Smart Hyperlink" w:semiHidden="1" w:unhideWhenUsed="1"/>
-    <w:lsdException w:name="Hashtag" w:semiHidden="1" w:unhideWhenUsed="1"/>
-    <w:lsdException w:name="Unresolved Mention" w:semiHidden="1" w:unhideWhenUsed="1"/>
-    <w:lsdException w:name="Smart Link" w:semiHidden="1" w:unhideWhenUsed="1"/>
-    <w:lsdException w:name="Smart Link Error" w:semiHidden="1" w:unhideWhenUsed="1"/>
   </w:latentStyles>
   <w:style w:type="paragraph" w:default="1" w:styleId="Normal">
     <w:name w:val="Normal"/>

</xml_diff>